<commit_message>
first commit 11 nov 2024
</commit_message>
<xml_diff>
--- a/document_templates/Contracts/company/RCCM_LOYERS.docx
+++ b/document_templates/Contracts/company/RCCM_LOYERS.docx
@@ -39,13 +39,14 @@
               <w:ind w:right="4"/>
               <w:jc w:val="center"/>
               <w:rPr>
+                <w:rFonts w:ascii="Times New Roman" w:hAnsi="Times New Roman" w:cs="Times New Roman"/>
                 <w:sz w:val="18"/>
                 <w:szCs w:val="18"/>
               </w:rPr>
             </w:pPr>
             <w:r>
               <w:rPr>
-                <w:rFonts w:ascii="Arial" w:eastAsia="Arial" w:hAnsi="Arial" w:cs="Arial"/>
+                <w:rFonts w:ascii="Times New Roman" w:eastAsia="Arial" w:hAnsi="Times New Roman" w:cs="Times New Roman"/>
                 <w:b/>
                 <w:sz w:val="18"/>
                 <w:szCs w:val="18"/>
@@ -59,6 +60,7 @@
               <w:ind w:left="138" w:right="72"/>
               <w:jc w:val="center"/>
               <w:rPr>
+                <w:rFonts w:ascii="Times New Roman" w:hAnsi="Times New Roman" w:cs="Times New Roman"/>
                 <w:bCs/>
                 <w:sz w:val="18"/>
                 <w:szCs w:val="18"/>
@@ -66,7 +68,7 @@
             </w:pPr>
             <w:r>
               <w:rPr>
-                <w:rFonts w:ascii="Webdings" w:eastAsia="Webdings" w:hAnsi="Webdings" w:cs="Webdings"/>
+                <w:rFonts w:ascii="Times New Roman" w:eastAsia="Webdings" w:hAnsi="Times New Roman" w:cs="Times New Roman"/>
                 <w:sz w:val="18"/>
                 <w:szCs w:val="18"/>
               </w:rPr>
@@ -74,7 +76,7 @@
             </w:r>
             <w:r>
               <w:rPr>
-                <w:rFonts w:ascii="Arial" w:eastAsia="Arial" w:hAnsi="Arial" w:cs="Arial"/>
+                <w:rFonts w:ascii="Times New Roman" w:eastAsia="Arial" w:hAnsi="Times New Roman" w:cs="Times New Roman"/>
                 <w:b/>
                 <w:sz w:val="18"/>
                 <w:szCs w:val="18"/>
@@ -83,7 +85,7 @@
             </w:r>
             <w:r>
               <w:rPr>
-                <w:rFonts w:ascii="Webdings" w:eastAsia="Webdings" w:hAnsi="Webdings" w:cs="Webdings"/>
+                <w:rFonts w:ascii="Times New Roman" w:eastAsia="Webdings" w:hAnsi="Times New Roman" w:cs="Times New Roman"/>
                 <w:sz w:val="18"/>
                 <w:szCs w:val="18"/>
               </w:rPr>
@@ -91,7 +93,7 @@
             </w:r>
             <w:r>
               <w:rPr>
-                <w:rFonts w:ascii="Arial" w:eastAsia="Arial" w:hAnsi="Arial" w:cs="Arial"/>
+                <w:rFonts w:ascii="Times New Roman" w:eastAsia="Arial" w:hAnsi="Times New Roman" w:cs="Times New Roman"/>
                 <w:b/>
                 <w:sz w:val="18"/>
                 <w:szCs w:val="18"/>
@@ -100,7 +102,7 @@
             </w:r>
             <w:r>
               <w:rPr>
-                <w:rFonts w:ascii="Arial" w:eastAsia="Arial" w:hAnsi="Arial" w:cs="Arial"/>
+                <w:rFonts w:ascii="Times New Roman" w:eastAsia="Arial" w:hAnsi="Times New Roman" w:cs="Times New Roman"/>
                 <w:bCs/>
                 <w:sz w:val="18"/>
                 <w:szCs w:val="18"/>
@@ -109,7 +111,7 @@
             </w:r>
             <w:r>
               <w:rPr>
-                <w:rFonts w:ascii="Webdings" w:eastAsia="Webdings" w:hAnsi="Webdings" w:cs="Webdings"/>
+                <w:rFonts w:ascii="Times New Roman" w:eastAsia="Webdings" w:hAnsi="Times New Roman" w:cs="Times New Roman"/>
                 <w:bCs/>
                 <w:sz w:val="18"/>
                 <w:szCs w:val="18"/>
@@ -118,7 +120,7 @@
             </w:r>
             <w:r>
               <w:rPr>
-                <w:rFonts w:ascii="Arial" w:eastAsia="Arial" w:hAnsi="Arial" w:cs="Arial"/>
+                <w:rFonts w:ascii="Times New Roman" w:eastAsia="Arial" w:hAnsi="Times New Roman" w:cs="Times New Roman"/>
                 <w:bCs/>
                 <w:sz w:val="18"/>
                 <w:szCs w:val="18"/>
@@ -127,7 +129,7 @@
             </w:r>
             <w:r>
               <w:rPr>
-                <w:rFonts w:ascii="Webdings" w:eastAsia="Webdings" w:hAnsi="Webdings" w:cs="Webdings"/>
+                <w:rFonts w:ascii="Times New Roman" w:eastAsia="Webdings" w:hAnsi="Times New Roman" w:cs="Times New Roman"/>
                 <w:bCs/>
                 <w:sz w:val="18"/>
                 <w:szCs w:val="18"/>
@@ -136,7 +138,7 @@
             </w:r>
             <w:r>
               <w:rPr>
-                <w:rFonts w:ascii="Arial" w:eastAsia="Arial" w:hAnsi="Arial" w:cs="Arial"/>
+                <w:rFonts w:ascii="Times New Roman" w:eastAsia="Arial" w:hAnsi="Times New Roman" w:cs="Times New Roman"/>
                 <w:bCs/>
                 <w:sz w:val="18"/>
                 <w:szCs w:val="18"/>
@@ -150,6 +152,7 @@
               <w:ind w:right="3"/>
               <w:jc w:val="center"/>
               <w:rPr>
+                <w:rFonts w:ascii="Times New Roman" w:hAnsi="Times New Roman" w:cs="Times New Roman"/>
                 <w:bCs/>
                 <w:sz w:val="18"/>
                 <w:szCs w:val="18"/>
@@ -157,7 +160,7 @@
             </w:pPr>
             <w:r>
               <w:rPr>
-                <w:rFonts w:ascii="Arial" w:eastAsia="Arial" w:hAnsi="Arial" w:cs="Arial"/>
+                <w:rFonts w:ascii="Times New Roman" w:eastAsia="Arial" w:hAnsi="Times New Roman" w:cs="Times New Roman"/>
                 <w:bCs/>
                 <w:sz w:val="18"/>
                 <w:szCs w:val="18"/>
@@ -170,14 +173,14 @@
               <w:ind w:right="2"/>
               <w:jc w:val="center"/>
               <w:rPr>
-                <w:rFonts w:ascii="Arial" w:eastAsia="Arial" w:hAnsi="Arial" w:cs="Arial"/>
+                <w:rFonts w:ascii="Times New Roman" w:eastAsia="Arial" w:hAnsi="Times New Roman" w:cs="Times New Roman"/>
                 <w:sz w:val="18"/>
                 <w:szCs w:val="18"/>
               </w:rPr>
             </w:pPr>
             <w:r>
               <w:rPr>
-                <w:rFonts w:ascii="Arial" w:eastAsia="Arial" w:hAnsi="Arial" w:cs="Arial"/>
+                <w:rFonts w:ascii="Times New Roman" w:eastAsia="Arial" w:hAnsi="Times New Roman" w:cs="Times New Roman"/>
                 <w:sz w:val="18"/>
                 <w:szCs w:val="18"/>
               </w:rPr>
@@ -185,7 +188,7 @@
             </w:r>
             <w:r>
               <w:rPr>
-                <w:rFonts w:ascii="Arial" w:eastAsia="Arial" w:hAnsi="Arial" w:cs="Arial"/>
+                <w:rFonts w:ascii="Times New Roman" w:eastAsia="Arial" w:hAnsi="Times New Roman" w:cs="Times New Roman"/>
                 <w:b/>
                 <w:sz w:val="18"/>
                 <w:szCs w:val="18"/>
@@ -195,7 +198,7 @@
             </w:r>
             <w:r>
               <w:rPr>
-                <w:rFonts w:ascii="Arial" w:eastAsia="Arial" w:hAnsi="Arial" w:cs="Arial"/>
+                <w:rFonts w:ascii="Times New Roman" w:eastAsia="Arial" w:hAnsi="Times New Roman" w:cs="Times New Roman"/>
                 <w:sz w:val="18"/>
                 <w:szCs w:val="18"/>
               </w:rPr>
@@ -203,20 +206,30 @@
             </w:r>
             <w:r>
               <w:rPr>
-                <w:rFonts w:ascii="Arial" w:eastAsia="Arial" w:hAnsi="Arial" w:cs="Arial"/>
+                <w:rFonts w:ascii="Times New Roman" w:eastAsia="Arial" w:hAnsi="Times New Roman" w:cs="Times New Roman"/>
                 <w:b/>
                 <w:sz w:val="18"/>
                 <w:szCs w:val="18"/>
               </w:rPr>
               <w:t xml:space="preserve"> </w:t>
             </w:r>
+            <w:proofErr w:type="spellStart"/>
             <w:r>
               <w:rPr>
-                <w:rFonts w:ascii="Arial" w:eastAsia="Arial" w:hAnsi="Arial" w:cs="Arial"/>
+                <w:rFonts w:ascii="Times New Roman" w:eastAsia="Arial" w:hAnsi="Times New Roman" w:cs="Times New Roman"/>
                 <w:sz w:val="18"/>
                 <w:szCs w:val="18"/>
               </w:rPr>
-              <w:t xml:space="preserve">Véhic, Stocks, Cpt Bancaire </w:t>
+              <w:t>Véhic</w:t>
+            </w:r>
+            <w:proofErr w:type="spellEnd"/>
+            <w:r>
+              <w:rPr>
+                <w:rFonts w:ascii="Times New Roman" w:eastAsia="Arial" w:hAnsi="Times New Roman" w:cs="Times New Roman"/>
+                <w:sz w:val="18"/>
+                <w:szCs w:val="18"/>
+              </w:rPr>
+              <w:t xml:space="preserve">, Stocks, Cpt Bancaire </w:t>
             </w:r>
           </w:p>
         </w:tc>
@@ -227,6 +240,7 @@
         <w:spacing w:after="0"/>
         <w:ind w:left="240" w:right="278"/>
         <w:rPr>
+          <w:rFonts w:ascii="Times New Roman" w:hAnsi="Times New Roman" w:cs="Times New Roman"/>
           <w:b/>
           <w:sz w:val="37"/>
           <w:vertAlign w:val="subscript"/>
@@ -455,14 +469,14 @@
       </w:r>
       <w:r>
         <w:rPr>
-          <w:rFonts w:ascii="Arial" w:eastAsia="Arial" w:hAnsi="Arial" w:cs="Arial"/>
+          <w:rFonts w:ascii="Times New Roman" w:eastAsia="Arial" w:hAnsi="Times New Roman" w:cs="Times New Roman"/>
           <w:sz w:val="96"/>
         </w:rPr>
         <w:t>S</w:t>
       </w:r>
       <w:r>
         <w:rPr>
-          <w:rFonts w:ascii="Arial" w:eastAsia="Arial" w:hAnsi="Arial" w:cs="Arial"/>
+          <w:rFonts w:ascii="Times New Roman" w:eastAsia="Arial" w:hAnsi="Times New Roman" w:cs="Times New Roman"/>
           <w:b/>
           <w:sz w:val="48"/>
         </w:rPr>
@@ -470,7 +484,7 @@
       </w:r>
       <w:r>
         <w:rPr>
-          <w:rFonts w:ascii="Arial" w:eastAsia="Arial" w:hAnsi="Arial" w:cs="Arial"/>
+          <w:rFonts w:ascii="Times New Roman" w:eastAsia="Arial" w:hAnsi="Times New Roman" w:cs="Times New Roman"/>
           <w:b/>
           <w:sz w:val="37"/>
           <w:vertAlign w:val="subscript"/>
@@ -493,11 +507,14 @@
       </w:pPr>
       <w:r>
         <w:rPr>
-          <w:rFonts w:ascii="Segoe UI Symbol" w:eastAsia="Segoe UI Symbol" w:hAnsi="Segoe UI Symbol" w:cs="Segoe UI Symbol"/>
+          <w:rFonts w:ascii="Times New Roman" w:eastAsia="Segoe UI Symbol" w:hAnsi="Times New Roman" w:cs="Times New Roman"/>
         </w:rPr>
         <w:t>•</w:t>
       </w:r>
       <w:r>
+        <w:rPr>
+          <w:rFonts w:ascii="Times New Roman" w:hAnsi="Times New Roman" w:cs="Times New Roman"/>
+        </w:rPr>
         <w:t xml:space="preserve"> </w:t>
       </w:r>
       <w:r>
@@ -725,7 +742,33 @@
           <w:szCs w:val="16"/>
           <w:lang w:eastAsia="en-US"/>
         </w:rPr>
-        <w:t xml:space="preserve">${verbal_trial.civility} </w:t>
+        <w:t>${</w:t>
+      </w:r>
+      <w:proofErr w:type="spellStart"/>
+      <w:r>
+        <w:rPr>
+          <w:rFonts w:ascii="Times New Roman" w:hAnsi="Times New Roman" w:cs="Times New Roman"/>
+          <w:b/>
+          <w:bCs/>
+          <w:color w:val="auto"/>
+          <w:sz w:val="16"/>
+          <w:szCs w:val="16"/>
+          <w:lang w:eastAsia="en-US"/>
+        </w:rPr>
+        <w:t>verbal_trial.civility</w:t>
+      </w:r>
+      <w:proofErr w:type="spellEnd"/>
+      <w:r>
+        <w:rPr>
+          <w:rFonts w:ascii="Times New Roman" w:hAnsi="Times New Roman" w:cs="Times New Roman"/>
+          <w:b/>
+          <w:bCs/>
+          <w:color w:val="auto"/>
+          <w:sz w:val="16"/>
+          <w:szCs w:val="16"/>
+          <w:lang w:eastAsia="en-US"/>
+        </w:rPr>
+        <w:t xml:space="preserve">} </w:t>
       </w:r>
       <w:bookmarkStart w:id="1" w:name="_Hlk177460449"/>
       <w:r>
@@ -738,7 +781,59 @@
           <w:szCs w:val="16"/>
           <w:lang w:eastAsia="en-US"/>
         </w:rPr>
-        <w:t xml:space="preserve">${verbal_trial.applicant_last_name} ${verbal_trial.applicant_first_name} </w:t>
+        <w:t>${</w:t>
+      </w:r>
+      <w:proofErr w:type="spellStart"/>
+      <w:r>
+        <w:rPr>
+          <w:rFonts w:ascii="Times New Roman" w:hAnsi="Times New Roman" w:cs="Times New Roman"/>
+          <w:b/>
+          <w:bCs/>
+          <w:color w:val="auto"/>
+          <w:sz w:val="16"/>
+          <w:szCs w:val="16"/>
+          <w:lang w:eastAsia="en-US"/>
+        </w:rPr>
+        <w:t>verbal_trial.applicant_last_name</w:t>
+      </w:r>
+      <w:proofErr w:type="spellEnd"/>
+      <w:r>
+        <w:rPr>
+          <w:rFonts w:ascii="Times New Roman" w:hAnsi="Times New Roman" w:cs="Times New Roman"/>
+          <w:b/>
+          <w:bCs/>
+          <w:color w:val="auto"/>
+          <w:sz w:val="16"/>
+          <w:szCs w:val="16"/>
+          <w:lang w:eastAsia="en-US"/>
+        </w:rPr>
+        <w:t>} ${</w:t>
+      </w:r>
+      <w:proofErr w:type="spellStart"/>
+      <w:r>
+        <w:rPr>
+          <w:rFonts w:ascii="Times New Roman" w:hAnsi="Times New Roman" w:cs="Times New Roman"/>
+          <w:b/>
+          <w:bCs/>
+          <w:color w:val="auto"/>
+          <w:sz w:val="16"/>
+          <w:szCs w:val="16"/>
+          <w:lang w:eastAsia="en-US"/>
+        </w:rPr>
+        <w:t>verbal_trial.applicant_first_name</w:t>
+      </w:r>
+      <w:proofErr w:type="spellEnd"/>
+      <w:r>
+        <w:rPr>
+          <w:rFonts w:ascii="Times New Roman" w:hAnsi="Times New Roman" w:cs="Times New Roman"/>
+          <w:b/>
+          <w:bCs/>
+          <w:color w:val="auto"/>
+          <w:sz w:val="16"/>
+          <w:szCs w:val="16"/>
+          <w:lang w:eastAsia="en-US"/>
+        </w:rPr>
+        <w:t xml:space="preserve">} </w:t>
       </w:r>
       <w:bookmarkEnd w:id="1"/>
       <w:r>
@@ -764,7 +859,33 @@
           <w:szCs w:val="16"/>
           <w:lang w:eastAsia="en-US"/>
         </w:rPr>
-        <w:t>${representative_birth_date}</w:t>
+        <w:t>${</w:t>
+      </w:r>
+      <w:proofErr w:type="spellStart"/>
+      <w:r>
+        <w:rPr>
+          <w:rFonts w:ascii="Times New Roman" w:hAnsi="Times New Roman" w:cs="Times New Roman"/>
+          <w:b/>
+          <w:bCs/>
+          <w:color w:val="auto"/>
+          <w:sz w:val="16"/>
+          <w:szCs w:val="16"/>
+          <w:lang w:eastAsia="en-US"/>
+        </w:rPr>
+        <w:t>representative_birth_date</w:t>
+      </w:r>
+      <w:proofErr w:type="spellEnd"/>
+      <w:r>
+        <w:rPr>
+          <w:rFonts w:ascii="Times New Roman" w:hAnsi="Times New Roman" w:cs="Times New Roman"/>
+          <w:b/>
+          <w:bCs/>
+          <w:color w:val="auto"/>
+          <w:sz w:val="16"/>
+          <w:szCs w:val="16"/>
+          <w:lang w:eastAsia="en-US"/>
+        </w:rPr>
+        <w:t>}</w:t>
       </w:r>
       <w:bookmarkEnd w:id="2"/>
       <w:r>
@@ -794,7 +915,7 @@
       <w:bookmarkStart w:id="3" w:name="_Hlk177460521"/>
       <w:r>
         <w:rPr>
-          <w:rFonts w:ascii="Times New Roman" w:hAnsi="Times New Roman"/>
+          <w:rFonts w:ascii="Times New Roman" w:hAnsi="Times New Roman" w:cs="Times New Roman"/>
           <w:b/>
           <w:bCs/>
           <w:sz w:val="16"/>
@@ -802,21 +923,34 @@
         </w:rPr>
         <w:t>${</w:t>
       </w:r>
-      <w:r>
-        <w:rPr>
-          <w:rFonts w:ascii="Times New Roman" w:hAnsi="Times New Roman"/>
+      <w:proofErr w:type="spellStart"/>
+      <w:r>
+        <w:rPr>
+          <w:rFonts w:ascii="Times New Roman" w:hAnsi="Times New Roman" w:cs="Times New Roman"/>
           <w:b/>
           <w:bCs/>
           <w:sz w:val="16"/>
           <w:szCs w:val="16"/>
           <w:lang w:val="fr-GA"/>
         </w:rPr>
-        <w:t>representative_birth_place}</w:t>
+        <w:t>representative_birth_place</w:t>
+      </w:r>
+      <w:proofErr w:type="spellEnd"/>
+      <w:r>
+        <w:rPr>
+          <w:rFonts w:ascii="Times New Roman" w:hAnsi="Times New Roman" w:cs="Times New Roman"/>
+          <w:b/>
+          <w:bCs/>
+          <w:sz w:val="16"/>
+          <w:szCs w:val="16"/>
+          <w:lang w:val="fr-GA"/>
+        </w:rPr>
+        <w:t>}</w:t>
       </w:r>
       <w:bookmarkEnd w:id="3"/>
       <w:r>
         <w:rPr>
-          <w:rFonts w:ascii="Times New Roman" w:hAnsi="Times New Roman"/>
+          <w:rFonts w:ascii="Times New Roman" w:hAnsi="Times New Roman" w:cs="Times New Roman"/>
           <w:b/>
           <w:bCs/>
           <w:sz w:val="16"/>
@@ -846,8 +980,22 @@
           <w:szCs w:val="16"/>
           <w:lang w:eastAsia="en-US"/>
         </w:rPr>
-        <w:t>${representative_type_of_identity_document</w:t>
-      </w:r>
+        <w:t>${</w:t>
+      </w:r>
+      <w:proofErr w:type="spellStart"/>
+      <w:r>
+        <w:rPr>
+          <w:rFonts w:ascii="Times New Roman" w:hAnsi="Times New Roman" w:cs="Times New Roman"/>
+          <w:b/>
+          <w:bCs/>
+          <w:color w:val="auto"/>
+          <w:sz w:val="16"/>
+          <w:szCs w:val="16"/>
+          <w:lang w:eastAsia="en-US"/>
+        </w:rPr>
+        <w:t>representative_type_of_identity_document</w:t>
+      </w:r>
+      <w:proofErr w:type="spellEnd"/>
       <w:r>
         <w:rPr>
           <w:rFonts w:ascii="Times New Roman" w:hAnsi="Times New Roman" w:cs="Times New Roman"/>
@@ -906,7 +1054,33 @@
           <w:szCs w:val="16"/>
           <w:lang w:eastAsia="en-US"/>
         </w:rPr>
-        <w:t>${representative_number_of_identity_document}</w:t>
+        <w:t>${</w:t>
+      </w:r>
+      <w:proofErr w:type="spellStart"/>
+      <w:r>
+        <w:rPr>
+          <w:rFonts w:ascii="Times New Roman" w:hAnsi="Times New Roman" w:cs="Times New Roman"/>
+          <w:b/>
+          <w:bCs/>
+          <w:color w:val="auto"/>
+          <w:sz w:val="16"/>
+          <w:szCs w:val="16"/>
+          <w:lang w:eastAsia="en-US"/>
+        </w:rPr>
+        <w:t>representative_number_of_identity_document</w:t>
+      </w:r>
+      <w:proofErr w:type="spellEnd"/>
+      <w:r>
+        <w:rPr>
+          <w:rFonts w:ascii="Times New Roman" w:hAnsi="Times New Roman" w:cs="Times New Roman"/>
+          <w:b/>
+          <w:bCs/>
+          <w:color w:val="auto"/>
+          <w:sz w:val="16"/>
+          <w:szCs w:val="16"/>
+          <w:lang w:eastAsia="en-US"/>
+        </w:rPr>
+        <w:t>}</w:t>
       </w:r>
       <w:r>
         <w:rPr>
@@ -955,7 +1129,33 @@
           <w:szCs w:val="16"/>
           <w:lang w:eastAsia="en-US"/>
         </w:rPr>
-        <w:t>${representative_date_of_issue_of_identity_document}</w:t>
+        <w:t>${</w:t>
+      </w:r>
+      <w:proofErr w:type="spellStart"/>
+      <w:r>
+        <w:rPr>
+          <w:rFonts w:ascii="Times New Roman" w:hAnsi="Times New Roman" w:cs="Times New Roman"/>
+          <w:b/>
+          <w:bCs/>
+          <w:color w:val="auto"/>
+          <w:sz w:val="16"/>
+          <w:szCs w:val="16"/>
+          <w:lang w:eastAsia="en-US"/>
+        </w:rPr>
+        <w:t>representative_date_of_issue_of_identity_document</w:t>
+      </w:r>
+      <w:proofErr w:type="spellEnd"/>
+      <w:r>
+        <w:rPr>
+          <w:rFonts w:ascii="Times New Roman" w:hAnsi="Times New Roman" w:cs="Times New Roman"/>
+          <w:b/>
+          <w:bCs/>
+          <w:color w:val="auto"/>
+          <w:sz w:val="16"/>
+          <w:szCs w:val="16"/>
+          <w:lang w:eastAsia="en-US"/>
+        </w:rPr>
+        <w:t>}</w:t>
       </w:r>
       <w:bookmarkEnd w:id="4"/>
       <w:r>
@@ -973,13 +1173,35 @@
       <w:bookmarkStart w:id="5" w:name="_Hlk177460539"/>
       <w:r>
         <w:rPr>
-          <w:rFonts w:ascii="Times New Roman" w:hAnsi="Times New Roman"/>
-          <w:b/>
-          <w:bCs/>
-          <w:sz w:val="16"/>
-          <w:szCs w:val="16"/>
-        </w:rPr>
-        <w:t>${representative_home_address}</w:t>
+          <w:rFonts w:ascii="Times New Roman" w:hAnsi="Times New Roman" w:cs="Times New Roman"/>
+          <w:b/>
+          <w:bCs/>
+          <w:sz w:val="16"/>
+          <w:szCs w:val="16"/>
+        </w:rPr>
+        <w:t>${</w:t>
+      </w:r>
+      <w:proofErr w:type="spellStart"/>
+      <w:r>
+        <w:rPr>
+          <w:rFonts w:ascii="Times New Roman" w:hAnsi="Times New Roman" w:cs="Times New Roman"/>
+          <w:b/>
+          <w:bCs/>
+          <w:sz w:val="16"/>
+          <w:szCs w:val="16"/>
+        </w:rPr>
+        <w:t>representative_home_address</w:t>
+      </w:r>
+      <w:proofErr w:type="spellEnd"/>
+      <w:r>
+        <w:rPr>
+          <w:rFonts w:ascii="Times New Roman" w:hAnsi="Times New Roman" w:cs="Times New Roman"/>
+          <w:b/>
+          <w:bCs/>
+          <w:sz w:val="16"/>
+          <w:szCs w:val="16"/>
+        </w:rPr>
+        <w:t>}</w:t>
       </w:r>
       <w:bookmarkEnd w:id="5"/>
       <w:r>
@@ -1009,13 +1231,35 @@
       </w:r>
       <w:r>
         <w:rPr>
-          <w:rFonts w:ascii="Times New Roman" w:hAnsi="Times New Roman"/>
-          <w:b/>
-          <w:bCs/>
-          <w:sz w:val="16"/>
-          <w:szCs w:val="16"/>
-        </w:rPr>
-        <w:t>${verbal_trial.account_number}</w:t>
+          <w:rFonts w:ascii="Times New Roman" w:hAnsi="Times New Roman" w:cs="Times New Roman"/>
+          <w:b/>
+          <w:bCs/>
+          <w:sz w:val="16"/>
+          <w:szCs w:val="16"/>
+        </w:rPr>
+        <w:t>${</w:t>
+      </w:r>
+      <w:proofErr w:type="spellStart"/>
+      <w:r>
+        <w:rPr>
+          <w:rFonts w:ascii="Times New Roman" w:hAnsi="Times New Roman" w:cs="Times New Roman"/>
+          <w:b/>
+          <w:bCs/>
+          <w:sz w:val="16"/>
+          <w:szCs w:val="16"/>
+        </w:rPr>
+        <w:t>verbal_trial.account_number</w:t>
+      </w:r>
+      <w:proofErr w:type="spellEnd"/>
+      <w:r>
+        <w:rPr>
+          <w:rFonts w:ascii="Times New Roman" w:hAnsi="Times New Roman" w:cs="Times New Roman"/>
+          <w:b/>
+          <w:bCs/>
+          <w:sz w:val="16"/>
+          <w:szCs w:val="16"/>
+        </w:rPr>
+        <w:t>}</w:t>
       </w:r>
       <w:bookmarkEnd w:id="6"/>
       <w:r>
@@ -1041,7 +1285,33 @@
           <w:szCs w:val="16"/>
           <w:lang w:eastAsia="en-US"/>
         </w:rPr>
-        <w:t>${representative_phone_number}</w:t>
+        <w:t>${</w:t>
+      </w:r>
+      <w:proofErr w:type="spellStart"/>
+      <w:r>
+        <w:rPr>
+          <w:rFonts w:ascii="Times New Roman" w:hAnsi="Times New Roman" w:cs="Times New Roman"/>
+          <w:b/>
+          <w:bCs/>
+          <w:color w:val="auto"/>
+          <w:sz w:val="16"/>
+          <w:szCs w:val="16"/>
+          <w:lang w:eastAsia="en-US"/>
+        </w:rPr>
+        <w:t>representative_phone_number</w:t>
+      </w:r>
+      <w:proofErr w:type="spellEnd"/>
+      <w:r>
+        <w:rPr>
+          <w:rFonts w:ascii="Times New Roman" w:hAnsi="Times New Roman" w:cs="Times New Roman"/>
+          <w:b/>
+          <w:bCs/>
+          <w:color w:val="auto"/>
+          <w:sz w:val="16"/>
+          <w:szCs w:val="16"/>
+          <w:lang w:eastAsia="en-US"/>
+        </w:rPr>
+        <w:t>}</w:t>
       </w:r>
       <w:bookmarkEnd w:id="7"/>
     </w:p>
@@ -1081,6 +1351,7 @@
         <w:spacing w:after="2" w:line="263" w:lineRule="auto"/>
         <w:ind w:right="149"/>
         <w:rPr>
+          <w:rFonts w:ascii="Times New Roman" w:hAnsi="Times New Roman" w:cs="Times New Roman"/>
           <w:sz w:val="16"/>
           <w:szCs w:val="16"/>
         </w:rPr>
@@ -1099,7 +1370,7 @@
       </w:r>
       <w:r>
         <w:rPr>
-          <w:rFonts w:ascii="Arial" w:eastAsia="Arial" w:hAnsi="Arial" w:cs="Arial"/>
+          <w:rFonts w:ascii="Times New Roman" w:eastAsia="Arial" w:hAnsi="Times New Roman" w:cs="Times New Roman"/>
           <w:sz w:val="16"/>
           <w:szCs w:val="16"/>
         </w:rPr>
@@ -1107,7 +1378,7 @@
       </w:r>
       <w:r>
         <w:rPr>
-          <w:rFonts w:ascii="Arial" w:eastAsia="Arial" w:hAnsi="Arial" w:cs="Arial"/>
+          <w:rFonts w:ascii="Times New Roman" w:eastAsia="Arial" w:hAnsi="Times New Roman" w:cs="Times New Roman"/>
           <w:b/>
           <w:bCs/>
           <w:sz w:val="16"/>
@@ -1117,7 +1388,7 @@
       </w:r>
       <w:r>
         <w:rPr>
-          <w:rFonts w:ascii="Arial" w:eastAsia="Arial" w:hAnsi="Arial" w:cs="Arial"/>
+          <w:rFonts w:ascii="Times New Roman" w:eastAsia="Arial" w:hAnsi="Times New Roman" w:cs="Times New Roman"/>
           <w:b/>
           <w:bCs/>
           <w:sz w:val="16"/>
@@ -1127,7 +1398,7 @@
       </w:r>
       <w:r>
         <w:rPr>
-          <w:rFonts w:ascii="Arial" w:eastAsia="Arial" w:hAnsi="Arial" w:cs="Arial"/>
+          <w:rFonts w:ascii="Times New Roman" w:eastAsia="Arial" w:hAnsi="Times New Roman" w:cs="Times New Roman"/>
           <w:b/>
           <w:bCs/>
           <w:sz w:val="16"/>
@@ -1137,7 +1408,7 @@
       </w:r>
       <w:r>
         <w:rPr>
-          <w:rFonts w:ascii="Arial" w:eastAsia="Arial" w:hAnsi="Arial" w:cs="Arial"/>
+          <w:rFonts w:ascii="Times New Roman" w:eastAsia="Arial" w:hAnsi="Times New Roman" w:cs="Times New Roman"/>
           <w:sz w:val="16"/>
           <w:szCs w:val="16"/>
         </w:rPr>
@@ -1149,15 +1420,15 @@
         <w:spacing w:after="183" w:line="351" w:lineRule="auto"/>
         <w:ind w:left="419" w:right="1598" w:firstLine="4"/>
         <w:rPr>
-          <w:rFonts w:ascii="Arial" w:eastAsia="Arial" w:hAnsi="Arial" w:cs="Arial"/>
-          <w:b/>
-          <w:sz w:val="16"/>
-          <w:szCs w:val="16"/>
-        </w:rPr>
-      </w:pPr>
-      <w:r>
-        <w:rPr>
-          <w:rFonts w:ascii="Arial" w:eastAsia="Arial" w:hAnsi="Arial" w:cs="Arial"/>
+          <w:rFonts w:ascii="Times New Roman" w:eastAsia="Arial" w:hAnsi="Times New Roman" w:cs="Times New Roman"/>
+          <w:b/>
+          <w:sz w:val="16"/>
+          <w:szCs w:val="16"/>
+        </w:rPr>
+      </w:pPr>
+      <w:r>
+        <w:rPr>
+          <w:rFonts w:ascii="Times New Roman" w:eastAsia="Arial" w:hAnsi="Times New Roman" w:cs="Times New Roman"/>
           <w:sz w:val="16"/>
           <w:szCs w:val="16"/>
         </w:rPr>
@@ -1165,7 +1436,7 @@
       </w:r>
       <w:r>
         <w:rPr>
-          <w:rFonts w:ascii="Arial" w:eastAsia="Arial" w:hAnsi="Arial" w:cs="Arial"/>
+          <w:rFonts w:ascii="Times New Roman" w:eastAsia="Arial" w:hAnsi="Times New Roman" w:cs="Times New Roman"/>
           <w:b/>
           <w:sz w:val="16"/>
           <w:szCs w:val="16"/>
@@ -1174,7 +1445,7 @@
       </w:r>
       <w:r>
         <w:rPr>
-          <w:rFonts w:ascii="Arial" w:eastAsia="Arial" w:hAnsi="Arial" w:cs="Arial"/>
+          <w:rFonts w:ascii="Times New Roman" w:eastAsia="Arial" w:hAnsi="Times New Roman" w:cs="Times New Roman"/>
           <w:b/>
           <w:sz w:val="16"/>
           <w:szCs w:val="16"/>
@@ -1183,7 +1454,7 @@
       </w:r>
       <w:r>
         <w:rPr>
-          <w:rFonts w:ascii="Arial" w:eastAsia="Arial" w:hAnsi="Arial" w:cs="Arial"/>
+          <w:rFonts w:ascii="Times New Roman" w:eastAsia="Arial" w:hAnsi="Times New Roman" w:cs="Times New Roman"/>
           <w:b/>
           <w:sz w:val="16"/>
           <w:szCs w:val="16"/>
@@ -1196,13 +1467,14 @@
         <w:spacing w:after="0" w:line="351" w:lineRule="auto"/>
         <w:ind w:left="419" w:right="1598" w:firstLine="4"/>
         <w:rPr>
-          <w:sz w:val="16"/>
-          <w:szCs w:val="16"/>
-        </w:rPr>
-      </w:pPr>
-      <w:r>
-        <w:rPr>
-          <w:rFonts w:ascii="Arial" w:eastAsia="Arial" w:hAnsi="Arial" w:cs="Arial"/>
+          <w:rFonts w:ascii="Times New Roman" w:hAnsi="Times New Roman" w:cs="Times New Roman"/>
+          <w:sz w:val="16"/>
+          <w:szCs w:val="16"/>
+        </w:rPr>
+      </w:pPr>
+      <w:r>
+        <w:rPr>
+          <w:rFonts w:ascii="Times New Roman" w:eastAsia="Arial" w:hAnsi="Times New Roman" w:cs="Times New Roman"/>
           <w:sz w:val="16"/>
           <w:szCs w:val="16"/>
         </w:rPr>
@@ -1210,7 +1482,7 @@
       </w:r>
       <w:r>
         <w:rPr>
-          <w:rFonts w:ascii="Cambria" w:eastAsia="Arial MT" w:hAnsi="Arial MT" w:cs="Arial MT"/>
+          <w:rFonts w:ascii="Times New Roman" w:eastAsia="Arial MT" w:hAnsi="Times New Roman" w:cs="Times New Roman"/>
           <w:b/>
           <w:bCs/>
           <w:color w:val="auto"/>
@@ -1227,8 +1499,9 @@
           <w:sz w:val="16"/>
           <w:szCs w:val="16"/>
         </w:rPr>
-        <w:t>${total_to_pay}</w:t>
-      </w:r>
+        <w:t>${</w:t>
+      </w:r>
+      <w:proofErr w:type="spellStart"/>
       <w:r>
         <w:rPr>
           <w:rFonts w:ascii="Times New Roman" w:eastAsia="Times New Roman" w:hAnsi="Times New Roman" w:cs="Times New Roman"/>
@@ -1237,11 +1510,32 @@
           <w:sz w:val="16"/>
           <w:szCs w:val="16"/>
         </w:rPr>
+        <w:t>total_to_pay</w:t>
+      </w:r>
+      <w:proofErr w:type="spellEnd"/>
+      <w:r>
+        <w:rPr>
+          <w:rFonts w:ascii="Times New Roman" w:eastAsia="Times New Roman" w:hAnsi="Times New Roman" w:cs="Times New Roman"/>
+          <w:b/>
+          <w:color w:val="auto"/>
+          <w:sz w:val="16"/>
+          <w:szCs w:val="16"/>
+        </w:rPr>
+        <w:t>}</w:t>
+      </w:r>
+      <w:r>
+        <w:rPr>
+          <w:rFonts w:ascii="Times New Roman" w:eastAsia="Times New Roman" w:hAnsi="Times New Roman" w:cs="Times New Roman"/>
+          <w:b/>
+          <w:color w:val="auto"/>
+          <w:sz w:val="16"/>
+          <w:szCs w:val="16"/>
+        </w:rPr>
         <w:t xml:space="preserve"> FCFA</w:t>
       </w:r>
       <w:r>
         <w:rPr>
-          <w:rFonts w:ascii="Arial" w:eastAsia="Arial" w:hAnsi="Arial" w:cs="Arial"/>
+          <w:rFonts w:ascii="Times New Roman" w:eastAsia="Arial" w:hAnsi="Times New Roman" w:cs="Times New Roman"/>
           <w:sz w:val="16"/>
           <w:szCs w:val="16"/>
         </w:rPr>
@@ -1284,15 +1578,26 @@
           <w:sz w:val="16"/>
           <w:szCs w:val="16"/>
         </w:rPr>
-        <w:t>Non defenie</w:t>
-      </w:r>
+        <w:t xml:space="preserve">Non </w:t>
+      </w:r>
+      <w:proofErr w:type="spellStart"/>
+      <w:r>
+        <w:rPr>
+          <w:rFonts w:ascii="Times New Roman" w:eastAsia="Times New Roman" w:hAnsi="Times New Roman" w:cs="Times New Roman"/>
+          <w:b/>
+          <w:sz w:val="16"/>
+          <w:szCs w:val="16"/>
+        </w:rPr>
+        <w:t>defenie</w:t>
+      </w:r>
+      <w:proofErr w:type="spellEnd"/>
     </w:p>
     <w:p>
       <w:pPr>
         <w:spacing w:after="31" w:line="249" w:lineRule="auto"/>
         <w:ind w:left="250" w:hanging="10"/>
         <w:rPr>
-          <w:rFonts w:ascii="Cambria" w:eastAsia="Cambria" w:hAnsi="Cambria" w:cs="Cambria"/>
+          <w:rFonts w:ascii="Times New Roman" w:eastAsia="Cambria" w:hAnsi="Times New Roman" w:cs="Times New Roman"/>
           <w:sz w:val="16"/>
           <w:szCs w:val="16"/>
         </w:rPr>
@@ -1305,13 +1610,20 @@
         <w:ind w:left="480"/>
         <w:jc w:val="center"/>
         <w:rPr>
+          <w:rFonts w:ascii="Times New Roman" w:hAnsi="Times New Roman" w:cs="Times New Roman"/>
           <w:b/>
           <w:sz w:val="18"/>
           <w:szCs w:val="18"/>
         </w:rPr>
       </w:pPr>
     </w:p>
-    <w:p/>
+    <w:p>
+      <w:pPr>
+        <w:rPr>
+          <w:rFonts w:ascii="Times New Roman" w:hAnsi="Times New Roman" w:cs="Times New Roman"/>
+        </w:rPr>
+      </w:pPr>
+    </w:p>
     <w:p>
       <w:pPr>
         <w:pStyle w:val="Titre1"/>
@@ -1319,12 +1631,14 @@
         <w:ind w:left="480"/>
         <w:jc w:val="center"/>
         <w:rPr>
-          <w:sz w:val="18"/>
-          <w:szCs w:val="18"/>
-        </w:rPr>
-      </w:pPr>
-      <w:r>
-        <w:rPr>
+          <w:rFonts w:ascii="Times New Roman" w:hAnsi="Times New Roman" w:cs="Times New Roman"/>
+          <w:sz w:val="18"/>
+          <w:szCs w:val="18"/>
+        </w:rPr>
+      </w:pPr>
+      <w:r>
+        <w:rPr>
+          <w:rFonts w:ascii="Times New Roman" w:hAnsi="Times New Roman" w:cs="Times New Roman"/>
           <w:b/>
           <w:sz w:val="18"/>
           <w:szCs w:val="18"/>
@@ -1337,7 +1651,7 @@
         <w:spacing w:after="2" w:line="263" w:lineRule="auto"/>
         <w:ind w:left="419" w:right="149" w:firstLine="4"/>
         <w:rPr>
-          <w:rFonts w:ascii="Arial" w:eastAsia="Arial" w:hAnsi="Arial" w:cs="Arial"/>
+          <w:rFonts w:ascii="Times New Roman" w:eastAsia="Arial" w:hAnsi="Times New Roman" w:cs="Times New Roman"/>
           <w:sz w:val="16"/>
           <w:szCs w:val="16"/>
         </w:rPr>
@@ -1348,7 +1662,7 @@
         <w:spacing w:after="2" w:line="263" w:lineRule="auto"/>
         <w:ind w:left="419" w:right="149" w:firstLine="4"/>
         <w:rPr>
-          <w:rFonts w:ascii="Arial" w:eastAsia="Arial" w:hAnsi="Arial" w:cs="Arial"/>
+          <w:rFonts w:ascii="Times New Roman" w:eastAsia="Arial" w:hAnsi="Times New Roman" w:cs="Times New Roman"/>
           <w:sz w:val="16"/>
           <w:szCs w:val="16"/>
         </w:rPr>
@@ -1359,13 +1673,14 @@
         <w:spacing w:after="2" w:line="263" w:lineRule="auto"/>
         <w:ind w:left="419" w:right="149" w:firstLine="4"/>
         <w:rPr>
-          <w:sz w:val="16"/>
-          <w:szCs w:val="16"/>
-        </w:rPr>
-      </w:pPr>
-      <w:r>
-        <w:rPr>
-          <w:rFonts w:ascii="Arial" w:eastAsia="Arial" w:hAnsi="Arial" w:cs="Arial"/>
+          <w:rFonts w:ascii="Times New Roman" w:hAnsi="Times New Roman" w:cs="Times New Roman"/>
+          <w:sz w:val="16"/>
+          <w:szCs w:val="16"/>
+        </w:rPr>
+      </w:pPr>
+      <w:r>
+        <w:rPr>
+          <w:rFonts w:ascii="Times New Roman" w:eastAsia="Arial" w:hAnsi="Times New Roman" w:cs="Times New Roman"/>
           <w:sz w:val="16"/>
           <w:szCs w:val="16"/>
         </w:rPr>
@@ -1373,25 +1688,27 @@
       </w:r>
       <w:r>
         <w:rPr>
-          <w:rFonts w:ascii="Arial" w:eastAsia="Arial" w:hAnsi="Arial" w:cs="Arial"/>
+          <w:rFonts w:ascii="Times New Roman" w:eastAsia="Arial" w:hAnsi="Times New Roman" w:cs="Times New Roman"/>
           <w:sz w:val="16"/>
           <w:szCs w:val="16"/>
           <w:lang w:val="en-US"/>
         </w:rPr>
         <w:t xml:space="preserve">Brevets. Mat. Prof. </w:t>
       </w:r>
-      <w:r>
-        <w:rPr>
-          <w:rFonts w:ascii="Arial" w:eastAsia="Arial" w:hAnsi="Arial" w:cs="Arial"/>
+      <w:proofErr w:type="spellStart"/>
+      <w:r>
+        <w:rPr>
+          <w:rFonts w:ascii="Times New Roman" w:eastAsia="Arial" w:hAnsi="Times New Roman" w:cs="Times New Roman"/>
           <w:sz w:val="16"/>
           <w:szCs w:val="16"/>
           <w:lang w:val="en-US"/>
         </w:rPr>
         <w:t>Véhic</w:t>
       </w:r>
-      <w:r>
-        <w:rPr>
-          <w:rFonts w:ascii="Arial" w:eastAsia="Arial" w:hAnsi="Arial" w:cs="Arial"/>
+      <w:proofErr w:type="spellEnd"/>
+      <w:r>
+        <w:rPr>
+          <w:rFonts w:ascii="Times New Roman" w:eastAsia="Arial" w:hAnsi="Times New Roman" w:cs="Times New Roman"/>
           <w:sz w:val="16"/>
           <w:szCs w:val="16"/>
           <w:lang w:val="en-US"/>
@@ -1400,7 +1717,7 @@
       </w:r>
       <w:r>
         <w:rPr>
-          <w:rFonts w:ascii="Arial" w:eastAsia="Arial" w:hAnsi="Arial" w:cs="Arial"/>
+          <w:rFonts w:ascii="Times New Roman" w:eastAsia="Arial" w:hAnsi="Times New Roman" w:cs="Times New Roman"/>
           <w:sz w:val="16"/>
           <w:szCs w:val="16"/>
         </w:rPr>
@@ -1412,14 +1729,14 @@
         <w:spacing w:after="2" w:line="263" w:lineRule="auto"/>
         <w:ind w:left="605" w:right="149" w:firstLine="4"/>
         <w:rPr>
-          <w:rFonts w:ascii="Arial" w:eastAsia="Arial" w:hAnsi="Arial" w:cs="Arial"/>
-          <w:sz w:val="16"/>
-          <w:szCs w:val="16"/>
-        </w:rPr>
-      </w:pPr>
-      <w:r>
-        <w:rPr>
-          <w:rFonts w:ascii="Arial" w:eastAsia="Arial" w:hAnsi="Arial" w:cs="Arial"/>
+          <w:rFonts w:ascii="Times New Roman" w:eastAsia="Arial" w:hAnsi="Times New Roman" w:cs="Times New Roman"/>
+          <w:sz w:val="16"/>
+          <w:szCs w:val="16"/>
+        </w:rPr>
+      </w:pPr>
+      <w:r>
+        <w:rPr>
+          <w:rFonts w:ascii="Times New Roman" w:eastAsia="Arial" w:hAnsi="Times New Roman" w:cs="Times New Roman"/>
           <w:sz w:val="16"/>
           <w:szCs w:val="16"/>
         </w:rPr>
@@ -1427,7 +1744,7 @@
       </w:r>
       <w:r>
         <w:rPr>
-          <w:rFonts w:ascii="Arial" w:eastAsia="Arial" w:hAnsi="Arial" w:cs="Arial"/>
+          <w:rFonts w:ascii="Times New Roman" w:eastAsia="Arial" w:hAnsi="Times New Roman" w:cs="Times New Roman"/>
           <w:sz w:val="16"/>
           <w:szCs w:val="16"/>
         </w:rPr>
@@ -1454,18 +1771,21 @@
           <w:szCs w:val="20"/>
           <w:lang w:eastAsia="en-US"/>
         </w:rPr>
-        <w:t xml:space="preserve">         </w:t>
+        <w:t xml:space="preserve">         La délégation des créances de loyer est consentie pour une durée de </w:t>
       </w:r>
       <w:r>
         <w:rPr>
           <w:rFonts w:ascii="Times New Roman" w:eastAsiaTheme="minorHAnsi" w:hAnsi="Times New Roman" w:cs="Times New Roman"/>
+          <w:b/>
+          <w:bCs/>
           <w:color w:val="auto"/>
           <w:sz w:val="20"/>
           <w:szCs w:val="20"/>
           <w:lang w:eastAsia="en-US"/>
         </w:rPr>
-        <w:t xml:space="preserve">La délégation des créances de loyer est consentie pour une durée de </w:t>
-      </w:r>
+        <w:t>${</w:t>
+      </w:r>
+      <w:proofErr w:type="spellStart"/>
       <w:r>
         <w:rPr>
           <w:rFonts w:ascii="Times New Roman" w:eastAsiaTheme="minorHAnsi" w:hAnsi="Times New Roman" w:cs="Times New Roman"/>
@@ -1476,8 +1796,9 @@
           <w:szCs w:val="20"/>
           <w:lang w:eastAsia="en-US"/>
         </w:rPr>
-        <w:t>${verbal_trial.duration}</w:t>
-      </w:r>
+        <w:t>verbal_</w:t>
+      </w:r>
+      <w:proofErr w:type="gramStart"/>
       <w:r>
         <w:rPr>
           <w:rFonts w:ascii="Times New Roman" w:eastAsiaTheme="minorHAnsi" w:hAnsi="Times New Roman" w:cs="Times New Roman"/>
@@ -1488,16 +1809,42 @@
           <w:szCs w:val="20"/>
           <w:lang w:eastAsia="en-US"/>
         </w:rPr>
-        <w:t xml:space="preserve"> mois</w:t>
-      </w:r>
+        <w:t>trial.duration</w:t>
+      </w:r>
+      <w:proofErr w:type="spellEnd"/>
+      <w:proofErr w:type="gramEnd"/>
       <w:r>
         <w:rPr>
           <w:rFonts w:ascii="Times New Roman" w:eastAsiaTheme="minorHAnsi" w:hAnsi="Times New Roman" w:cs="Times New Roman"/>
+          <w:b/>
+          <w:bCs/>
           <w:color w:val="auto"/>
           <w:sz w:val="20"/>
           <w:szCs w:val="20"/>
           <w:lang w:eastAsia="en-US"/>
         </w:rPr>
+        <w:t>}</w:t>
+      </w:r>
+      <w:r>
+        <w:rPr>
+          <w:rFonts w:ascii="Times New Roman" w:eastAsiaTheme="minorHAnsi" w:hAnsi="Times New Roman" w:cs="Times New Roman"/>
+          <w:b/>
+          <w:bCs/>
+          <w:color w:val="auto"/>
+          <w:sz w:val="20"/>
+          <w:szCs w:val="20"/>
+          <w:lang w:eastAsia="en-US"/>
+        </w:rPr>
+        <w:t xml:space="preserve"> mois</w:t>
+      </w:r>
+      <w:r>
+        <w:rPr>
+          <w:rFonts w:ascii="Times New Roman" w:eastAsiaTheme="minorHAnsi" w:hAnsi="Times New Roman" w:cs="Times New Roman"/>
+          <w:color w:val="auto"/>
+          <w:sz w:val="20"/>
+          <w:szCs w:val="20"/>
+          <w:lang w:eastAsia="en-US"/>
+        </w:rPr>
         <w:t>.</w:t>
       </w:r>
     </w:p>
@@ -1521,18 +1868,21 @@
           <w:szCs w:val="20"/>
           <w:lang w:eastAsia="en-US"/>
         </w:rPr>
-        <w:t xml:space="preserve">         </w:t>
+        <w:t xml:space="preserve">         Elle se fera au moyen de </w:t>
       </w:r>
       <w:r>
         <w:rPr>
           <w:rFonts w:ascii="Times New Roman" w:eastAsiaTheme="minorHAnsi" w:hAnsi="Times New Roman" w:cs="Times New Roman"/>
+          <w:b/>
+          <w:bCs/>
           <w:color w:val="auto"/>
           <w:sz w:val="20"/>
           <w:szCs w:val="20"/>
           <w:lang w:eastAsia="en-US"/>
         </w:rPr>
-        <w:t xml:space="preserve">Elle se fera au moyen de </w:t>
-      </w:r>
+        <w:t>${</w:t>
+      </w:r>
+      <w:proofErr w:type="spellStart"/>
       <w:r>
         <w:rPr>
           <w:rFonts w:ascii="Times New Roman" w:eastAsiaTheme="minorHAnsi" w:hAnsi="Times New Roman" w:cs="Times New Roman"/>
@@ -1543,8 +1893,9 @@
           <w:szCs w:val="20"/>
           <w:lang w:eastAsia="en-US"/>
         </w:rPr>
-        <w:t>${verbal_trial.duration}</w:t>
-      </w:r>
+        <w:t>verbal_</w:t>
+      </w:r>
+      <w:proofErr w:type="gramStart"/>
       <w:r>
         <w:rPr>
           <w:rFonts w:ascii="Times New Roman" w:eastAsiaTheme="minorHAnsi" w:hAnsi="Times New Roman" w:cs="Times New Roman"/>
@@ -1555,27 +1906,53 @@
           <w:szCs w:val="20"/>
           <w:lang w:eastAsia="en-US"/>
         </w:rPr>
-        <w:t xml:space="preserve"> mensualités</w:t>
-      </w:r>
+        <w:t>trial.duration</w:t>
+      </w:r>
+      <w:proofErr w:type="spellEnd"/>
+      <w:proofErr w:type="gramEnd"/>
       <w:r>
         <w:rPr>
           <w:rFonts w:ascii="Times New Roman" w:eastAsiaTheme="minorHAnsi" w:hAnsi="Times New Roman" w:cs="Times New Roman"/>
+          <w:b/>
+          <w:bCs/>
           <w:color w:val="auto"/>
           <w:sz w:val="20"/>
           <w:szCs w:val="20"/>
           <w:lang w:eastAsia="en-US"/>
         </w:rPr>
-        <w:t xml:space="preserve"> d’un montant de</w:t>
-      </w:r>
-      <w:bookmarkStart w:id="8" w:name="_Hlk138957791"/>
+        <w:t>}</w:t>
+      </w:r>
       <w:r>
         <w:rPr>
           <w:rFonts w:ascii="Times New Roman" w:eastAsiaTheme="minorHAnsi" w:hAnsi="Times New Roman" w:cs="Times New Roman"/>
+          <w:b/>
+          <w:bCs/>
           <w:color w:val="auto"/>
           <w:sz w:val="20"/>
           <w:szCs w:val="20"/>
           <w:lang w:eastAsia="en-US"/>
         </w:rPr>
+        <w:t xml:space="preserve"> mensualités</w:t>
+      </w:r>
+      <w:r>
+        <w:rPr>
+          <w:rFonts w:ascii="Times New Roman" w:eastAsiaTheme="minorHAnsi" w:hAnsi="Times New Roman" w:cs="Times New Roman"/>
+          <w:color w:val="auto"/>
+          <w:sz w:val="20"/>
+          <w:szCs w:val="20"/>
+          <w:lang w:eastAsia="en-US"/>
+        </w:rPr>
+        <w:t xml:space="preserve"> d’un montant de</w:t>
+      </w:r>
+      <w:bookmarkStart w:id="8" w:name="_Hlk138957791"/>
+      <w:r>
+        <w:rPr>
+          <w:rFonts w:ascii="Times New Roman" w:eastAsiaTheme="minorHAnsi" w:hAnsi="Times New Roman" w:cs="Times New Roman"/>
+          <w:color w:val="auto"/>
+          <w:sz w:val="20"/>
+          <w:szCs w:val="20"/>
+          <w:lang w:eastAsia="en-US"/>
+        </w:rPr>
         <w:t xml:space="preserve"> </w:t>
       </w:r>
       <w:bookmarkStart w:id="9" w:name="_Hlk138349630"/>
@@ -1590,8 +1967,9 @@
           <w:szCs w:val="16"/>
           <w:lang w:eastAsia="en-US"/>
         </w:rPr>
-        <w:t>1 590 000 FCFA</w:t>
-      </w:r>
+        <w:t xml:space="preserve">1 590 000 FCFA </w:t>
+      </w:r>
+      <w:proofErr w:type="spellStart"/>
       <w:r>
         <w:rPr>
           <w:rFonts w:ascii="Times New Roman" w:eastAsiaTheme="minorHAnsi" w:hAnsi="Times New Roman" w:cs="Times New Roman"/>
@@ -1602,20 +1980,9 @@
           <w:szCs w:val="16"/>
           <w:lang w:eastAsia="en-US"/>
         </w:rPr>
-        <w:t xml:space="preserve"> </w:t>
-      </w:r>
-      <w:r>
-        <w:rPr>
-          <w:rFonts w:ascii="Times New Roman" w:eastAsiaTheme="minorHAnsi" w:hAnsi="Times New Roman" w:cs="Times New Roman"/>
-          <w:b/>
-          <w:bCs/>
-          <w:color w:val="auto"/>
-          <w:sz w:val="16"/>
-          <w:szCs w:val="16"/>
-          <w:lang w:eastAsia="en-US"/>
-        </w:rPr>
         <w:t>FCFA</w:t>
       </w:r>
+      <w:proofErr w:type="spellEnd"/>
       <w:r>
         <w:rPr>
           <w:rFonts w:ascii="Times New Roman" w:eastAsiaTheme="minorHAnsi" w:hAnsi="Times New Roman" w:cs="Times New Roman"/>
@@ -1746,7 +2113,36 @@
           <w:szCs w:val="20"/>
           <w:lang w:eastAsia="en-US"/>
         </w:rPr>
-        <w:t xml:space="preserve">         </w:t>
+        <w:t xml:space="preserve">         Le premier versement est prévu pour le </w:t>
+      </w:r>
+      <w:r>
+        <w:rPr>
+          <w:rFonts w:ascii="Times New Roman" w:hAnsi="Times New Roman" w:cs="Times New Roman"/>
+          <w:b/>
+          <w:sz w:val="16"/>
+          <w:szCs w:val="16"/>
+        </w:rPr>
+        <w:t>${</w:t>
+      </w:r>
+      <w:proofErr w:type="spellStart"/>
+      <w:r>
+        <w:rPr>
+          <w:rFonts w:ascii="Times New Roman" w:hAnsi="Times New Roman" w:cs="Times New Roman"/>
+          <w:b/>
+          <w:sz w:val="16"/>
+          <w:szCs w:val="16"/>
+        </w:rPr>
+        <w:t>date_of_first_echeance</w:t>
+      </w:r>
+      <w:proofErr w:type="spellEnd"/>
+      <w:r>
+        <w:rPr>
+          <w:rFonts w:ascii="Times New Roman" w:hAnsi="Times New Roman" w:cs="Times New Roman"/>
+          <w:b/>
+          <w:sz w:val="16"/>
+          <w:szCs w:val="16"/>
+        </w:rPr>
+        <w:t>}</w:t>
       </w:r>
       <w:r>
         <w:rPr>
@@ -1756,29 +2152,31 @@
           <w:szCs w:val="20"/>
           <w:lang w:eastAsia="en-US"/>
         </w:rPr>
-        <w:t xml:space="preserve">Le premier versement est prévu pour le </w:t>
-      </w:r>
-      <w:r>
-        <w:rPr>
-          <w:rFonts w:ascii="Times New Roman" w:hAnsi="Times New Roman"/>
+        <w:t xml:space="preserve"> et le dernier versement est fixée pour le </w:t>
+      </w:r>
+      <w:r>
+        <w:rPr>
+          <w:rFonts w:ascii="Times New Roman" w:hAnsi="Times New Roman" w:cs="Times New Roman"/>
           <w:b/>
           <w:sz w:val="16"/>
           <w:szCs w:val="16"/>
         </w:rPr>
         <w:t>${</w:t>
       </w:r>
-      <w:r>
-        <w:rPr>
-          <w:rFonts w:ascii="Times New Roman" w:hAnsi="Times New Roman"/>
-          <w:b/>
-          <w:sz w:val="16"/>
-          <w:szCs w:val="16"/>
-        </w:rPr>
-        <w:t>date_of_first_echeance</w:t>
-      </w:r>
-      <w:r>
-        <w:rPr>
-          <w:rFonts w:ascii="Times New Roman" w:hAnsi="Times New Roman"/>
+      <w:proofErr w:type="spellStart"/>
+      <w:r>
+        <w:rPr>
+          <w:rFonts w:ascii="Times New Roman" w:hAnsi="Times New Roman" w:cs="Times New Roman"/>
+          <w:b/>
+          <w:sz w:val="16"/>
+          <w:szCs w:val="16"/>
+        </w:rPr>
+        <w:t>date_of_last_echeance</w:t>
+      </w:r>
+      <w:proofErr w:type="spellEnd"/>
+      <w:r>
+        <w:rPr>
+          <w:rFonts w:ascii="Times New Roman" w:hAnsi="Times New Roman" w:cs="Times New Roman"/>
           <w:b/>
           <w:sz w:val="16"/>
           <w:szCs w:val="16"/>
@@ -1793,61 +2191,6 @@
           <w:szCs w:val="20"/>
           <w:lang w:eastAsia="en-US"/>
         </w:rPr>
-        <w:t xml:space="preserve"> et le dernier versement est fixée pour le </w:t>
-      </w:r>
-      <w:r>
-        <w:rPr>
-          <w:rFonts w:ascii="Times New Roman" w:hAnsi="Times New Roman"/>
-          <w:b/>
-          <w:sz w:val="16"/>
-          <w:szCs w:val="16"/>
-        </w:rPr>
-        <w:t>${</w:t>
-      </w:r>
-      <w:r>
-        <w:rPr>
-          <w:rFonts w:ascii="Times New Roman" w:hAnsi="Times New Roman"/>
-          <w:b/>
-          <w:sz w:val="16"/>
-          <w:szCs w:val="16"/>
-        </w:rPr>
-        <w:t>date_of_</w:t>
-      </w:r>
-      <w:r>
-        <w:rPr>
-          <w:rFonts w:ascii="Times New Roman" w:hAnsi="Times New Roman"/>
-          <w:b/>
-          <w:sz w:val="16"/>
-          <w:szCs w:val="16"/>
-        </w:rPr>
-        <w:t>la</w:t>
-      </w:r>
-      <w:r>
-        <w:rPr>
-          <w:rFonts w:ascii="Times New Roman" w:hAnsi="Times New Roman"/>
-          <w:b/>
-          <w:sz w:val="16"/>
-          <w:szCs w:val="16"/>
-        </w:rPr>
-        <w:t>st_echeance</w:t>
-      </w:r>
-      <w:r>
-        <w:rPr>
-          <w:rFonts w:ascii="Times New Roman" w:hAnsi="Times New Roman"/>
-          <w:b/>
-          <w:sz w:val="16"/>
-          <w:szCs w:val="16"/>
-        </w:rPr>
-        <w:t>}</w:t>
-      </w:r>
-      <w:r>
-        <w:rPr>
-          <w:rFonts w:ascii="Times New Roman" w:eastAsiaTheme="minorHAnsi" w:hAnsi="Times New Roman" w:cs="Times New Roman"/>
-          <w:color w:val="auto"/>
-          <w:sz w:val="20"/>
-          <w:szCs w:val="20"/>
-          <w:lang w:eastAsia="en-US"/>
-        </w:rPr>
         <w:t>.</w:t>
       </w:r>
     </w:p>
@@ -1856,7 +2199,7 @@
         <w:spacing w:after="0"/>
         <w:ind w:right="48"/>
         <w:rPr>
-          <w:rFonts w:ascii="Arial" w:eastAsia="Arial" w:hAnsi="Arial" w:cs="Arial"/>
+          <w:rFonts w:ascii="Times New Roman" w:eastAsia="Arial" w:hAnsi="Times New Roman" w:cs="Times New Roman"/>
           <w:b/>
           <w:sz w:val="20"/>
         </w:rPr>
@@ -1866,10 +2209,13 @@
       <w:pPr>
         <w:spacing w:after="0"/>
         <w:ind w:left="429" w:right="48" w:hanging="10"/>
-      </w:pPr>
-      <w:r>
-        <w:rPr>
-          <w:rFonts w:ascii="Arial" w:eastAsia="Arial" w:hAnsi="Arial" w:cs="Arial"/>
+        <w:rPr>
+          <w:rFonts w:ascii="Times New Roman" w:hAnsi="Times New Roman" w:cs="Times New Roman"/>
+        </w:rPr>
+      </w:pPr>
+      <w:r>
+        <w:rPr>
+          <w:rFonts w:ascii="Times New Roman" w:eastAsia="Arial" w:hAnsi="Times New Roman" w:cs="Times New Roman"/>
           <w:b/>
           <w:sz w:val="20"/>
         </w:rPr>
@@ -1880,17 +2226,20 @@
       <w:pPr>
         <w:spacing w:after="64" w:line="263" w:lineRule="auto"/>
         <w:ind w:left="419" w:right="149" w:firstLine="4"/>
-      </w:pPr>
-      <w:r>
-        <w:rPr>
-          <w:rFonts w:ascii="Arial" w:eastAsia="Arial" w:hAnsi="Arial" w:cs="Arial"/>
+        <w:rPr>
+          <w:rFonts w:ascii="Times New Roman" w:hAnsi="Times New Roman" w:cs="Times New Roman"/>
+        </w:rPr>
+      </w:pPr>
+      <w:r>
+        <w:rPr>
+          <w:rFonts w:ascii="Times New Roman" w:eastAsia="Arial" w:hAnsi="Times New Roman" w:cs="Times New Roman"/>
           <w:sz w:val="20"/>
         </w:rPr>
         <w:t>INDIQUER si ces biens sont susceptibles d’être déplacés :</w:t>
       </w:r>
       <w:r>
         <w:rPr>
-          <w:rFonts w:ascii="Arial" w:eastAsia="Arial" w:hAnsi="Arial" w:cs="Arial"/>
+          <w:rFonts w:ascii="Times New Roman" w:eastAsia="Arial" w:hAnsi="Times New Roman" w:cs="Times New Roman"/>
           <w:b/>
           <w:sz w:val="24"/>
         </w:rPr>
@@ -1898,21 +2247,21 @@
       </w:r>
       <w:r>
         <w:rPr>
-          <w:rFonts w:ascii="Arial" w:eastAsia="Arial" w:hAnsi="Arial" w:cs="Arial"/>
+          <w:rFonts w:ascii="Times New Roman" w:eastAsia="Arial" w:hAnsi="Times New Roman" w:cs="Times New Roman"/>
           <w:sz w:val="20"/>
         </w:rPr>
         <w:t xml:space="preserve"> NON </w:t>
       </w:r>
       <w:r>
         <w:rPr>
-          <w:rFonts w:ascii="Webdings" w:eastAsia="Webdings" w:hAnsi="Webdings" w:cs="Webdings"/>
+          <w:rFonts w:ascii="Times New Roman" w:eastAsia="Webdings" w:hAnsi="Times New Roman" w:cs="Times New Roman"/>
           <w:sz w:val="24"/>
         </w:rPr>
         <w:t></w:t>
       </w:r>
       <w:r>
         <w:rPr>
-          <w:rFonts w:ascii="Arial" w:eastAsia="Arial" w:hAnsi="Arial" w:cs="Arial"/>
+          <w:rFonts w:ascii="Times New Roman" w:eastAsia="Arial" w:hAnsi="Times New Roman" w:cs="Times New Roman"/>
           <w:b/>
           <w:sz w:val="24"/>
         </w:rPr>
@@ -1920,7 +2269,7 @@
       </w:r>
       <w:r>
         <w:rPr>
-          <w:rFonts w:ascii="Arial" w:eastAsia="Arial" w:hAnsi="Arial" w:cs="Arial"/>
+          <w:rFonts w:ascii="Times New Roman" w:eastAsia="Arial" w:hAnsi="Times New Roman" w:cs="Times New Roman"/>
           <w:sz w:val="20"/>
         </w:rPr>
         <w:t xml:space="preserve">OUI et leur localisation future :   </w:t>
@@ -1930,17 +2279,20 @@
       <w:pPr>
         <w:spacing w:after="40" w:line="263" w:lineRule="auto"/>
         <w:ind w:left="419" w:right="149" w:firstLine="4"/>
-      </w:pPr>
-      <w:r>
-        <w:rPr>
-          <w:rFonts w:ascii="Arial" w:eastAsia="Arial" w:hAnsi="Arial" w:cs="Arial"/>
+        <w:rPr>
+          <w:rFonts w:ascii="Times New Roman" w:hAnsi="Times New Roman" w:cs="Times New Roman"/>
+        </w:rPr>
+      </w:pPr>
+      <w:r>
+        <w:rPr>
+          <w:rFonts w:ascii="Times New Roman" w:eastAsia="Arial" w:hAnsi="Times New Roman" w:cs="Times New Roman"/>
           <w:sz w:val="20"/>
         </w:rPr>
         <w:t xml:space="preserve"> ............................................................................................................................................................................................    </w:t>
       </w:r>
       <w:r>
         <w:rPr>
-          <w:rFonts w:ascii="Cambria" w:eastAsia="Cambria" w:hAnsi="Cambria" w:cs="Cambria"/>
+          <w:rFonts w:ascii="Times New Roman" w:eastAsia="Cambria" w:hAnsi="Times New Roman" w:cs="Times New Roman"/>
           <w:sz w:val="24"/>
         </w:rPr>
         <w:t xml:space="preserve"> </w:t>
@@ -1953,12 +2305,14 @@
         <w:ind w:left="480" w:right="209"/>
         <w:jc w:val="center"/>
         <w:rPr>
-          <w:sz w:val="18"/>
-          <w:szCs w:val="18"/>
-        </w:rPr>
-      </w:pPr>
-      <w:r>
-        <w:rPr>
+          <w:rFonts w:ascii="Times New Roman" w:hAnsi="Times New Roman" w:cs="Times New Roman"/>
+          <w:sz w:val="18"/>
+          <w:szCs w:val="18"/>
+        </w:rPr>
+      </w:pPr>
+      <w:r>
+        <w:rPr>
+          <w:rFonts w:ascii="Times New Roman" w:hAnsi="Times New Roman" w:cs="Times New Roman"/>
           <w:b/>
           <w:sz w:val="18"/>
           <w:szCs w:val="18"/>
@@ -1977,13 +2331,14 @@
         <w:spacing w:after="2" w:line="254" w:lineRule="auto"/>
         <w:ind w:left="429" w:right="25" w:hanging="10"/>
         <w:rPr>
-          <w:sz w:val="18"/>
-          <w:szCs w:val="18"/>
-        </w:rPr>
-      </w:pPr>
-      <w:r>
-        <w:rPr>
-          <w:rFonts w:ascii="Arial" w:eastAsia="Arial" w:hAnsi="Arial" w:cs="Arial"/>
+          <w:rFonts w:ascii="Times New Roman" w:hAnsi="Times New Roman" w:cs="Times New Roman"/>
+          <w:sz w:val="18"/>
+          <w:szCs w:val="18"/>
+        </w:rPr>
+      </w:pPr>
+      <w:r>
+        <w:rPr>
+          <w:rFonts w:ascii="Times New Roman" w:eastAsia="Arial" w:hAnsi="Times New Roman" w:cs="Times New Roman"/>
           <w:sz w:val="18"/>
           <w:szCs w:val="18"/>
         </w:rPr>
@@ -2001,13 +2356,14 @@
         <w:spacing w:after="42" w:line="254" w:lineRule="auto"/>
         <w:ind w:left="429" w:right="25" w:hanging="10"/>
         <w:rPr>
-          <w:sz w:val="18"/>
-          <w:szCs w:val="18"/>
-        </w:rPr>
-      </w:pPr>
-      <w:r>
-        <w:rPr>
-          <w:rFonts w:ascii="Arial" w:eastAsia="Arial" w:hAnsi="Arial" w:cs="Arial"/>
+          <w:rFonts w:ascii="Times New Roman" w:hAnsi="Times New Roman" w:cs="Times New Roman"/>
+          <w:sz w:val="18"/>
+          <w:szCs w:val="18"/>
+        </w:rPr>
+      </w:pPr>
+      <w:r>
+        <w:rPr>
+          <w:rFonts w:ascii="Times New Roman" w:eastAsia="Arial" w:hAnsi="Times New Roman" w:cs="Times New Roman"/>
           <w:sz w:val="18"/>
           <w:szCs w:val="18"/>
         </w:rPr>
@@ -2025,13 +2381,14 @@
         <w:spacing w:after="2" w:line="254" w:lineRule="auto"/>
         <w:ind w:left="429" w:right="25" w:hanging="10"/>
         <w:rPr>
-          <w:sz w:val="18"/>
-          <w:szCs w:val="18"/>
-        </w:rPr>
-      </w:pPr>
-      <w:r>
-        <w:rPr>
-          <w:rFonts w:ascii="Arial" w:eastAsia="Arial" w:hAnsi="Arial" w:cs="Arial"/>
+          <w:rFonts w:ascii="Times New Roman" w:hAnsi="Times New Roman" w:cs="Times New Roman"/>
+          <w:sz w:val="18"/>
+          <w:szCs w:val="18"/>
+        </w:rPr>
+      </w:pPr>
+      <w:r>
+        <w:rPr>
+          <w:rFonts w:ascii="Times New Roman" w:eastAsia="Arial" w:hAnsi="Times New Roman" w:cs="Times New Roman"/>
           <w:sz w:val="18"/>
           <w:szCs w:val="18"/>
         </w:rPr>
@@ -2049,13 +2406,14 @@
         <w:spacing w:after="2" w:line="254" w:lineRule="auto"/>
         <w:ind w:left="429" w:right="25" w:hanging="10"/>
         <w:rPr>
-          <w:sz w:val="18"/>
-          <w:szCs w:val="18"/>
-        </w:rPr>
-      </w:pPr>
-      <w:r>
-        <w:rPr>
-          <w:rFonts w:ascii="Arial" w:eastAsia="Arial" w:hAnsi="Arial" w:cs="Arial"/>
+          <w:rFonts w:ascii="Times New Roman" w:hAnsi="Times New Roman" w:cs="Times New Roman"/>
+          <w:sz w:val="18"/>
+          <w:szCs w:val="18"/>
+        </w:rPr>
+      </w:pPr>
+      <w:r>
+        <w:rPr>
+          <w:rFonts w:ascii="Times New Roman" w:eastAsia="Arial" w:hAnsi="Times New Roman" w:cs="Times New Roman"/>
           <w:sz w:val="18"/>
           <w:szCs w:val="18"/>
         </w:rPr>
@@ -2073,13 +2431,14 @@
         <w:spacing w:after="245" w:line="254" w:lineRule="auto"/>
         <w:ind w:left="429" w:right="25" w:hanging="10"/>
         <w:rPr>
-          <w:sz w:val="18"/>
-          <w:szCs w:val="18"/>
-        </w:rPr>
-      </w:pPr>
-      <w:r>
-        <w:rPr>
-          <w:rFonts w:ascii="Arial" w:eastAsia="Arial" w:hAnsi="Arial" w:cs="Arial"/>
+          <w:rFonts w:ascii="Times New Roman" w:hAnsi="Times New Roman" w:cs="Times New Roman"/>
+          <w:sz w:val="18"/>
+          <w:szCs w:val="18"/>
+        </w:rPr>
+      </w:pPr>
+      <w:r>
+        <w:rPr>
+          <w:rFonts w:ascii="Times New Roman" w:eastAsia="Arial" w:hAnsi="Times New Roman" w:cs="Times New Roman"/>
           <w:sz w:val="18"/>
           <w:szCs w:val="18"/>
         </w:rPr>
@@ -2091,13 +2450,14 @@
         <w:spacing w:after="2" w:line="263" w:lineRule="auto"/>
         <w:ind w:left="240" w:right="149" w:firstLine="4"/>
         <w:rPr>
-          <w:sz w:val="18"/>
-          <w:szCs w:val="18"/>
-        </w:rPr>
-      </w:pPr>
-      <w:r>
-        <w:rPr>
-          <w:rFonts w:ascii="Arial" w:eastAsia="Arial" w:hAnsi="Arial" w:cs="Arial"/>
+          <w:rFonts w:ascii="Times New Roman" w:hAnsi="Times New Roman" w:cs="Times New Roman"/>
+          <w:sz w:val="18"/>
+          <w:szCs w:val="18"/>
+        </w:rPr>
+      </w:pPr>
+      <w:r>
+        <w:rPr>
+          <w:rFonts w:ascii="Times New Roman" w:eastAsia="Arial" w:hAnsi="Times New Roman" w:cs="Times New Roman"/>
           <w:sz w:val="18"/>
           <w:szCs w:val="18"/>
         </w:rPr>
@@ -2105,7 +2465,7 @@
       </w:r>
       <w:r>
         <w:rPr>
-          <w:rFonts w:ascii="Arial" w:eastAsia="Arial" w:hAnsi="Arial" w:cs="Arial"/>
+          <w:rFonts w:ascii="Times New Roman" w:eastAsia="Arial" w:hAnsi="Times New Roman" w:cs="Times New Roman"/>
           <w:sz w:val="18"/>
           <w:szCs w:val="18"/>
         </w:rPr>
@@ -2113,7 +2473,7 @@
       </w:r>
       <w:r>
         <w:rPr>
-          <w:rFonts w:ascii="Arial" w:eastAsia="Arial" w:hAnsi="Arial" w:cs="Arial"/>
+          <w:rFonts w:ascii="Times New Roman" w:eastAsia="Arial" w:hAnsi="Times New Roman" w:cs="Times New Roman"/>
           <w:sz w:val="18"/>
           <w:szCs w:val="18"/>
         </w:rPr>
@@ -2121,6 +2481,7 @@
       </w:r>
       <w:r>
         <w:rPr>
+          <w:rFonts w:ascii="Times New Roman" w:hAnsi="Times New Roman" w:cs="Times New Roman"/>
           <w:b/>
           <w:bCs/>
           <w:sz w:val="18"/>
@@ -2130,6 +2491,7 @@
       </w:r>
       <w:r>
         <w:rPr>
+          <w:rFonts w:ascii="Times New Roman" w:hAnsi="Times New Roman" w:cs="Times New Roman"/>
           <w:b/>
           <w:bCs/>
           <w:sz w:val="18"/>
@@ -2151,6 +2513,7 @@
       </w:r>
       <w:r>
         <w:rPr>
+          <w:rFonts w:ascii="Times New Roman" w:hAnsi="Times New Roman" w:cs="Times New Roman"/>
           <w:b/>
           <w:bCs/>
           <w:sz w:val="18"/>
@@ -2160,6 +2523,7 @@
       </w:r>
       <w:r>
         <w:rPr>
+          <w:rFonts w:ascii="Times New Roman" w:hAnsi="Times New Roman" w:cs="Times New Roman"/>
           <w:b/>
           <w:bCs/>
           <w:sz w:val="18"/>
@@ -2203,13 +2567,14 @@
             <w:pPr>
               <w:spacing w:after="11"/>
               <w:rPr>
+                <w:rFonts w:ascii="Times New Roman" w:hAnsi="Times New Roman" w:cs="Times New Roman"/>
                 <w:sz w:val="18"/>
                 <w:szCs w:val="18"/>
               </w:rPr>
             </w:pPr>
             <w:r>
               <w:rPr>
-                <w:rFonts w:ascii="Arial" w:eastAsia="Arial" w:hAnsi="Arial" w:cs="Arial"/>
+                <w:rFonts w:ascii="Times New Roman" w:eastAsia="Arial" w:hAnsi="Times New Roman" w:cs="Times New Roman"/>
                 <w:sz w:val="18"/>
                 <w:szCs w:val="18"/>
               </w:rPr>
@@ -2219,13 +2584,14 @@
           <w:p>
             <w:pPr>
               <w:rPr>
+                <w:rFonts w:ascii="Times New Roman" w:hAnsi="Times New Roman" w:cs="Times New Roman"/>
                 <w:sz w:val="18"/>
                 <w:szCs w:val="18"/>
               </w:rPr>
             </w:pPr>
             <w:r>
               <w:rPr>
-                <w:rFonts w:ascii="Arial" w:eastAsia="Arial" w:hAnsi="Arial" w:cs="Arial"/>
+                <w:rFonts w:ascii="Times New Roman" w:eastAsia="Arial" w:hAnsi="Times New Roman" w:cs="Times New Roman"/>
                 <w:sz w:val="18"/>
                 <w:szCs w:val="18"/>
               </w:rPr>
@@ -2233,15 +2599,33 @@
             </w:r>
             <w:r>
               <w:rPr>
-                <w:rFonts w:ascii="Arial" w:eastAsia="Arial" w:hAnsi="Arial" w:cs="Arial"/>
+                <w:rFonts w:ascii="Times New Roman" w:eastAsia="Arial" w:hAnsi="Times New Roman" w:cs="Times New Roman"/>
                 <w:sz w:val="18"/>
                 <w:szCs w:val="18"/>
               </w:rPr>
-              <w:t>${current_date}</w:t>
+              <w:t>${</w:t>
+            </w:r>
+            <w:proofErr w:type="spellStart"/>
+            <w:r>
+              <w:rPr>
+                <w:rFonts w:ascii="Times New Roman" w:eastAsia="Arial" w:hAnsi="Times New Roman" w:cs="Times New Roman"/>
+                <w:sz w:val="18"/>
+                <w:szCs w:val="18"/>
+              </w:rPr>
+              <w:t>current_date</w:t>
+            </w:r>
+            <w:proofErr w:type="spellEnd"/>
+            <w:r>
+              <w:rPr>
+                <w:rFonts w:ascii="Times New Roman" w:eastAsia="Arial" w:hAnsi="Times New Roman" w:cs="Times New Roman"/>
+                <w:sz w:val="18"/>
+                <w:szCs w:val="18"/>
+              </w:rPr>
+              <w:t>}</w:t>
             </w:r>
             <w:r>
               <w:rPr>
-                <w:rFonts w:ascii="Arial" w:eastAsia="Arial" w:hAnsi="Arial" w:cs="Arial"/>
+                <w:rFonts w:ascii="Times New Roman" w:eastAsia="Arial" w:hAnsi="Times New Roman" w:cs="Times New Roman"/>
                 <w:sz w:val="18"/>
                 <w:szCs w:val="18"/>
               </w:rPr>
@@ -2251,13 +2635,14 @@
           <w:p>
             <w:pPr>
               <w:rPr>
+                <w:rFonts w:ascii="Times New Roman" w:hAnsi="Times New Roman" w:cs="Times New Roman"/>
                 <w:sz w:val="18"/>
                 <w:szCs w:val="18"/>
               </w:rPr>
             </w:pPr>
             <w:r>
               <w:rPr>
-                <w:rFonts w:ascii="Arial" w:eastAsia="Arial" w:hAnsi="Arial" w:cs="Arial"/>
+                <w:rFonts w:ascii="Times New Roman" w:eastAsia="Arial" w:hAnsi="Times New Roman" w:cs="Times New Roman"/>
                 <w:sz w:val="18"/>
                 <w:szCs w:val="18"/>
               </w:rPr>
@@ -2267,13 +2652,14 @@
           <w:p>
             <w:pPr>
               <w:rPr>
+                <w:rFonts w:ascii="Times New Roman" w:hAnsi="Times New Roman" w:cs="Times New Roman"/>
                 <w:sz w:val="18"/>
                 <w:szCs w:val="18"/>
               </w:rPr>
             </w:pPr>
             <w:r>
               <w:rPr>
-                <w:rFonts w:ascii="Arial" w:eastAsia="Arial" w:hAnsi="Arial" w:cs="Arial"/>
+                <w:rFonts w:ascii="Times New Roman" w:eastAsia="Arial" w:hAnsi="Times New Roman" w:cs="Times New Roman"/>
                 <w:sz w:val="18"/>
                 <w:szCs w:val="18"/>
               </w:rPr>
@@ -2288,6 +2674,7 @@
         <w:spacing w:after="2" w:line="263" w:lineRule="auto"/>
         <w:ind w:left="240" w:right="149" w:firstLine="4"/>
         <w:rPr>
+          <w:rFonts w:ascii="Times New Roman" w:hAnsi="Times New Roman" w:cs="Times New Roman"/>
           <w:sz w:val="18"/>
           <w:szCs w:val="18"/>
         </w:rPr>
@@ -2302,7 +2689,7 @@
       </w:r>
       <w:r>
         <w:rPr>
-          <w:rFonts w:ascii="Arial" w:eastAsia="Arial" w:hAnsi="Arial" w:cs="Arial"/>
+          <w:rFonts w:ascii="Times New Roman" w:eastAsia="Arial" w:hAnsi="Times New Roman" w:cs="Times New Roman"/>
           <w:sz w:val="18"/>
           <w:szCs w:val="18"/>
         </w:rPr>
@@ -2310,7 +2697,7 @@
       </w:r>
       <w:r>
         <w:rPr>
-          <w:rFonts w:ascii="Arial" w:eastAsia="Arial" w:hAnsi="Arial" w:cs="Arial"/>
+          <w:rFonts w:ascii="Times New Roman" w:eastAsia="Arial" w:hAnsi="Times New Roman" w:cs="Times New Roman"/>
           <w:b/>
           <w:sz w:val="18"/>
           <w:szCs w:val="18"/>
@@ -2319,16 +2706,17 @@
       </w:r>
       <w:r>
         <w:rPr>
-          <w:rFonts w:ascii="Arial" w:eastAsia="Arial" w:hAnsi="Arial" w:cs="Arial"/>
+          <w:rFonts w:ascii="Times New Roman" w:eastAsia="Arial" w:hAnsi="Times New Roman" w:cs="Times New Roman"/>
           <w:b/>
           <w:sz w:val="18"/>
           <w:szCs w:val="18"/>
         </w:rPr>
         <w:t xml:space="preserve">             </w:t>
       </w:r>
-      <w:r>
-        <w:rPr>
-          <w:rFonts w:ascii="Webdings" w:eastAsia="Webdings" w:hAnsi="Webdings" w:cs="Webdings"/>
+      <w:proofErr w:type="gramStart"/>
+      <w:r>
+        <w:rPr>
+          <w:rFonts w:ascii="Times New Roman" w:eastAsia="Webdings" w:hAnsi="Times New Roman" w:cs="Times New Roman"/>
           <w:sz w:val="18"/>
           <w:szCs w:val="18"/>
         </w:rPr>
@@ -2336,7 +2724,7 @@
       </w:r>
       <w:r>
         <w:rPr>
-          <w:rFonts w:ascii="Arial" w:eastAsia="Arial" w:hAnsi="Arial" w:cs="Arial"/>
+          <w:rFonts w:ascii="Times New Roman" w:eastAsia="Arial" w:hAnsi="Times New Roman" w:cs="Times New Roman"/>
           <w:b/>
           <w:sz w:val="18"/>
           <w:szCs w:val="18"/>
@@ -2345,13 +2733,14 @@
       </w:r>
       <w:r>
         <w:rPr>
-          <w:rFonts w:ascii="Arial" w:eastAsia="Arial" w:hAnsi="Arial" w:cs="Arial"/>
+          <w:rFonts w:ascii="Times New Roman" w:eastAsia="Arial" w:hAnsi="Times New Roman" w:cs="Times New Roman"/>
           <w:b/>
           <w:sz w:val="18"/>
           <w:szCs w:val="18"/>
         </w:rPr>
         <w:t xml:space="preserve"> D’INSCRIPTION</w:t>
       </w:r>
+      <w:proofErr w:type="gramEnd"/>
       <w:r>
         <w:rPr>
           <w:rFonts w:ascii="Times New Roman" w:eastAsia="Times New Roman" w:hAnsi="Times New Roman" w:cs="Times New Roman"/>
@@ -2369,12 +2758,14 @@
         </w:tabs>
         <w:spacing w:after="47"/>
         <w:rPr>
-          <w:sz w:val="18"/>
-          <w:szCs w:val="18"/>
-        </w:rPr>
-      </w:pPr>
-      <w:r>
-        <w:rPr>
+          <w:rFonts w:ascii="Times New Roman" w:hAnsi="Times New Roman" w:cs="Times New Roman"/>
+          <w:sz w:val="18"/>
+          <w:szCs w:val="18"/>
+        </w:rPr>
+      </w:pPr>
+      <w:r>
+        <w:rPr>
+          <w:rFonts w:ascii="Times New Roman" w:hAnsi="Times New Roman" w:cs="Times New Roman"/>
           <w:sz w:val="18"/>
           <w:szCs w:val="18"/>
         </w:rPr>
@@ -2382,7 +2773,7 @@
       </w:r>
       <w:r>
         <w:rPr>
-          <w:rFonts w:ascii="Arial" w:eastAsia="Arial" w:hAnsi="Arial" w:cs="Arial"/>
+          <w:rFonts w:ascii="Times New Roman" w:eastAsia="Arial" w:hAnsi="Times New Roman" w:cs="Times New Roman"/>
           <w:b/>
           <w:sz w:val="18"/>
           <w:szCs w:val="18"/>
@@ -2391,7 +2782,7 @@
       </w:r>
       <w:r>
         <w:rPr>
-          <w:rFonts w:ascii="Arial" w:eastAsia="Arial" w:hAnsi="Arial" w:cs="Arial"/>
+          <w:rFonts w:ascii="Times New Roman" w:eastAsia="Arial" w:hAnsi="Times New Roman" w:cs="Times New Roman"/>
           <w:b/>
           <w:sz w:val="18"/>
           <w:szCs w:val="18"/>
@@ -2400,7 +2791,7 @@
       </w:r>
       <w:r>
         <w:rPr>
-          <w:rFonts w:ascii="Webdings" w:eastAsia="Webdings" w:hAnsi="Webdings" w:cs="Webdings"/>
+          <w:rFonts w:ascii="Times New Roman" w:eastAsia="Webdings" w:hAnsi="Times New Roman" w:cs="Times New Roman"/>
           <w:sz w:val="18"/>
           <w:szCs w:val="18"/>
         </w:rPr>
@@ -2408,7 +2799,7 @@
       </w:r>
       <w:r>
         <w:rPr>
-          <w:rFonts w:ascii="Arial" w:eastAsia="Arial" w:hAnsi="Arial" w:cs="Arial"/>
+          <w:rFonts w:ascii="Times New Roman" w:eastAsia="Arial" w:hAnsi="Times New Roman" w:cs="Times New Roman"/>
           <w:sz w:val="18"/>
           <w:szCs w:val="18"/>
         </w:rPr>
@@ -2423,12 +2814,14 @@
         </w:tabs>
         <w:spacing w:after="47"/>
         <w:rPr>
-          <w:sz w:val="18"/>
-          <w:szCs w:val="18"/>
-        </w:rPr>
-      </w:pPr>
-      <w:r>
-        <w:rPr>
+          <w:rFonts w:ascii="Times New Roman" w:hAnsi="Times New Roman" w:cs="Times New Roman"/>
+          <w:sz w:val="18"/>
+          <w:szCs w:val="18"/>
+        </w:rPr>
+      </w:pPr>
+      <w:r>
+        <w:rPr>
+          <w:rFonts w:ascii="Times New Roman" w:hAnsi="Times New Roman" w:cs="Times New Roman"/>
           <w:sz w:val="18"/>
           <w:szCs w:val="18"/>
         </w:rPr>
@@ -2436,7 +2829,7 @@
       </w:r>
       <w:r>
         <w:rPr>
-          <w:rFonts w:ascii="Arial" w:eastAsia="Arial" w:hAnsi="Arial" w:cs="Arial"/>
+          <w:rFonts w:ascii="Times New Roman" w:eastAsia="Arial" w:hAnsi="Times New Roman" w:cs="Times New Roman"/>
           <w:sz w:val="18"/>
           <w:szCs w:val="18"/>
         </w:rPr>
@@ -2444,7 +2837,7 @@
       </w:r>
       <w:r>
         <w:rPr>
-          <w:rFonts w:ascii="Arial" w:eastAsia="Arial" w:hAnsi="Arial" w:cs="Arial"/>
+          <w:rFonts w:ascii="Times New Roman" w:eastAsia="Arial" w:hAnsi="Times New Roman" w:cs="Times New Roman"/>
           <w:sz w:val="18"/>
           <w:szCs w:val="18"/>
         </w:rPr>
@@ -2452,7 +2845,7 @@
       </w:r>
       <w:r>
         <w:rPr>
-          <w:rFonts w:ascii="Arial" w:eastAsia="Arial" w:hAnsi="Arial" w:cs="Arial"/>
+          <w:rFonts w:ascii="Times New Roman" w:eastAsia="Arial" w:hAnsi="Times New Roman" w:cs="Times New Roman"/>
           <w:sz w:val="18"/>
           <w:szCs w:val="18"/>
         </w:rPr>
@@ -2460,7 +2853,7 @@
       </w:r>
       <w:r>
         <w:rPr>
-          <w:rFonts w:ascii="Webdings" w:eastAsia="Webdings" w:hAnsi="Webdings" w:cs="Webdings"/>
+          <w:rFonts w:ascii="Times New Roman" w:eastAsia="Webdings" w:hAnsi="Times New Roman" w:cs="Times New Roman"/>
           <w:sz w:val="18"/>
           <w:szCs w:val="18"/>
         </w:rPr>
@@ -2468,7 +2861,7 @@
       </w:r>
       <w:r>
         <w:rPr>
-          <w:rFonts w:ascii="Webdings" w:eastAsia="Webdings" w:hAnsi="Webdings" w:cs="Webdings"/>
+          <w:rFonts w:ascii="Times New Roman" w:eastAsia="Webdings" w:hAnsi="Times New Roman" w:cs="Times New Roman"/>
           <w:sz w:val="18"/>
           <w:szCs w:val="18"/>
         </w:rPr>
@@ -2476,7 +2869,7 @@
       </w:r>
       <w:r>
         <w:rPr>
-          <w:rFonts w:ascii="Arial" w:eastAsia="Arial" w:hAnsi="Arial" w:cs="Arial"/>
+          <w:rFonts w:ascii="Times New Roman" w:eastAsia="Arial" w:hAnsi="Times New Roman" w:cs="Times New Roman"/>
           <w:sz w:val="18"/>
           <w:szCs w:val="18"/>
         </w:rPr>
@@ -2488,13 +2881,14 @@
         <w:spacing w:after="130" w:line="250" w:lineRule="auto"/>
         <w:ind w:left="240" w:right="48"/>
         <w:rPr>
-          <w:sz w:val="18"/>
-          <w:szCs w:val="18"/>
-        </w:rPr>
-      </w:pPr>
-      <w:r>
-        <w:rPr>
-          <w:rFonts w:ascii="Arial" w:eastAsia="Arial" w:hAnsi="Arial" w:cs="Arial"/>
+          <w:rFonts w:ascii="Times New Roman" w:hAnsi="Times New Roman" w:cs="Times New Roman"/>
+          <w:sz w:val="18"/>
+          <w:szCs w:val="18"/>
+        </w:rPr>
+      </w:pPr>
+      <w:r>
+        <w:rPr>
+          <w:rFonts w:ascii="Times New Roman" w:eastAsia="Arial" w:hAnsi="Times New Roman" w:cs="Times New Roman"/>
           <w:sz w:val="18"/>
           <w:szCs w:val="18"/>
         </w:rPr>
@@ -2502,7 +2896,7 @@
       </w:r>
       <w:r>
         <w:rPr>
-          <w:rFonts w:ascii="Arial" w:eastAsia="Arial" w:hAnsi="Arial" w:cs="Arial"/>
+          <w:rFonts w:ascii="Times New Roman" w:eastAsia="Arial" w:hAnsi="Times New Roman" w:cs="Times New Roman"/>
           <w:sz w:val="18"/>
           <w:szCs w:val="18"/>
         </w:rPr>
@@ -2510,7 +2904,7 @@
       </w:r>
       <w:r>
         <w:rPr>
-          <w:rFonts w:ascii="Arial" w:eastAsia="Arial" w:hAnsi="Arial" w:cs="Arial"/>
+          <w:rFonts w:ascii="Times New Roman" w:eastAsia="Arial" w:hAnsi="Times New Roman" w:cs="Times New Roman"/>
           <w:sz w:val="18"/>
           <w:szCs w:val="18"/>
         </w:rPr>
@@ -2518,7 +2912,7 @@
       </w:r>
       <w:r>
         <w:rPr>
-          <w:rFonts w:ascii="Arial" w:eastAsia="Arial" w:hAnsi="Arial" w:cs="Arial"/>
+          <w:rFonts w:ascii="Times New Roman" w:eastAsia="Arial" w:hAnsi="Times New Roman" w:cs="Times New Roman"/>
           <w:sz w:val="18"/>
           <w:szCs w:val="18"/>
         </w:rPr>
@@ -2526,7 +2920,7 @@
       </w:r>
       <w:r>
         <w:rPr>
-          <w:rFonts w:ascii="Arial" w:eastAsia="Arial" w:hAnsi="Arial" w:cs="Arial"/>
+          <w:rFonts w:ascii="Times New Roman" w:eastAsia="Arial" w:hAnsi="Times New Roman" w:cs="Times New Roman"/>
           <w:sz w:val="18"/>
           <w:szCs w:val="18"/>
         </w:rPr>

</xml_diff>